<commit_message>
Se modificaron las capturas por tipos de datos
</commit_message>
<xml_diff>
--- a/Capturas.docx
+++ b/Capturas.docx
@@ -8,9 +8,9 @@
           <w:noProof/>
         </w:rPr>
         <w:drawing>
-          <wp:inline distT="0" distB="0" distL="0" distR="0" wp14:anchorId="72788030" wp14:editId="459A7F21">
-            <wp:extent cx="5612130" cy="3155315"/>
-            <wp:effectExtent l="0" t="0" r="7620" b="6985"/>
+          <wp:inline distT="0" distB="0" distL="0" distR="0" wp14:anchorId="32C88E1F" wp14:editId="1EE1F86E">
+            <wp:extent cx="5612130" cy="2978812"/>
+            <wp:effectExtent l="0" t="0" r="7620" b="0"/>
             <wp:docPr id="1" name="Imagen 1"/>
             <wp:cNvGraphicFramePr>
               <a:graphicFrameLocks xmlns:a="http://schemas.openxmlformats.org/drawingml/2006/main" noChangeAspect="1"/>
@@ -22,20 +22,27 @@
                     <pic:cNvPr id="1" name=""/>
                     <pic:cNvPicPr/>
                   </pic:nvPicPr>
-                  <pic:blipFill>
+                  <pic:blipFill rotWithShape="1">
                     <a:blip r:embed="rId4"/>
-                    <a:stretch>
-                      <a:fillRect/>
-                    </a:stretch>
+                    <a:srcRect b="5594"/>
+                    <a:stretch/>
                   </pic:blipFill>
-                  <pic:spPr>
+                  <pic:spPr bwMode="auto">
                     <a:xfrm>
                       <a:off x="0" y="0"/>
-                      <a:ext cx="5612130" cy="3155315"/>
+                      <a:ext cx="5612130" cy="2978812"/>
                     </a:xfrm>
                     <a:prstGeom prst="rect">
                       <a:avLst/>
                     </a:prstGeom>
+                    <a:ln>
+                      <a:noFill/>
+                    </a:ln>
+                    <a:extLst>
+                      <a:ext uri="{53640926-AAD7-44D8-BBD7-CCE9431645EC}">
+                        <a14:shadowObscured xmlns:a14="http://schemas.microsoft.com/office/drawing/2010/main"/>
+                      </a:ext>
+                    </a:extLst>
                   </pic:spPr>
                 </pic:pic>
               </a:graphicData>
@@ -50,10 +57,10 @@
           <w:noProof/>
         </w:rPr>
         <w:drawing>
-          <wp:inline distT="0" distB="0" distL="0" distR="0" wp14:anchorId="01202CD5" wp14:editId="786F51C6">
+          <wp:inline distT="0" distB="0" distL="0" distR="0" wp14:anchorId="61089CDA" wp14:editId="3CB1402B">
             <wp:extent cx="5612130" cy="3155315"/>
             <wp:effectExtent l="0" t="0" r="7620" b="6985"/>
-            <wp:docPr id="2" name="Imagen 2"/>
+            <wp:docPr id="5" name="Imagen 5"/>
             <wp:cNvGraphicFramePr>
               <a:graphicFrameLocks xmlns:a="http://schemas.openxmlformats.org/drawingml/2006/main" noChangeAspect="1"/>
             </wp:cNvGraphicFramePr>
@@ -86,6 +93,8 @@
         </w:drawing>
       </w:r>
     </w:p>
+    <w:p/>
+    <w:p/>
     <w:p>
       <w:r>
         <w:rPr>
@@ -93,10 +102,10 @@
         </w:rPr>
         <w:lastRenderedPageBreak/>
         <w:drawing>
-          <wp:inline distT="0" distB="0" distL="0" distR="0" wp14:anchorId="6E81C2DB" wp14:editId="1B01DD05">
+          <wp:inline distT="0" distB="0" distL="0" distR="0" wp14:anchorId="746E2F3F" wp14:editId="31A7CA02">
             <wp:extent cx="5612130" cy="3155315"/>
             <wp:effectExtent l="0" t="0" r="7620" b="6985"/>
-            <wp:docPr id="3" name="Imagen 3"/>
+            <wp:docPr id="8" name="Imagen 8"/>
             <wp:cNvGraphicFramePr>
               <a:graphicFrameLocks xmlns:a="http://schemas.openxmlformats.org/drawingml/2006/main" noChangeAspect="1"/>
             </wp:cNvGraphicFramePr>
@@ -131,14 +140,19 @@
     </w:p>
     <w:p>
       <w:r>
+        <w:t>Inserción de datos:</w:t>
+      </w:r>
+    </w:p>
+    <w:p>
+      <w:r>
         <w:rPr>
           <w:noProof/>
         </w:rPr>
         <w:drawing>
-          <wp:inline distT="0" distB="0" distL="0" distR="0" wp14:anchorId="006C9FB0" wp14:editId="139F151F">
-            <wp:extent cx="5612130" cy="3155315"/>
-            <wp:effectExtent l="0" t="0" r="7620" b="6985"/>
-            <wp:docPr id="4" name="Imagen 4"/>
+          <wp:inline distT="0" distB="0" distL="0" distR="0" wp14:anchorId="11D3CAE1" wp14:editId="7B4C9BD4">
+            <wp:extent cx="5612130" cy="1587578"/>
+            <wp:effectExtent l="0" t="0" r="7620" b="0"/>
+            <wp:docPr id="9" name="Imagen 9"/>
             <wp:cNvGraphicFramePr>
               <a:graphicFrameLocks xmlns:a="http://schemas.openxmlformats.org/drawingml/2006/main" noChangeAspect="1"/>
             </wp:cNvGraphicFramePr>
@@ -149,20 +163,88 @@
                     <pic:cNvPr id="1" name=""/>
                     <pic:cNvPicPr/>
                   </pic:nvPicPr>
-                  <pic:blipFill>
-                    <a:blip r:embed="rId7"/>
-                    <a:stretch>
-                      <a:fillRect/>
-                    </a:stretch>
+                  <pic:blipFill rotWithShape="1">
+                    <a:blip r:embed="rId7" cstate="print">
+                      <a:extLst>
+                        <a:ext uri="{28A0092B-C50C-407E-A947-70E740481C1C}">
+                          <a14:useLocalDpi xmlns:a14="http://schemas.microsoft.com/office/drawing/2010/main" val="0"/>
+                        </a:ext>
+                      </a:extLst>
+                    </a:blip>
+                    <a:srcRect/>
+                    <a:stretch/>
                   </pic:blipFill>
-                  <pic:spPr>
+                  <pic:spPr bwMode="auto">
                     <a:xfrm>
                       <a:off x="0" y="0"/>
-                      <a:ext cx="5612130" cy="3155315"/>
+                      <a:ext cx="5612130" cy="1587578"/>
                     </a:xfrm>
                     <a:prstGeom prst="rect">
                       <a:avLst/>
                     </a:prstGeom>
+                    <a:ln>
+                      <a:noFill/>
+                    </a:ln>
+                    <a:extLst>
+                      <a:ext uri="{53640926-AAD7-44D8-BBD7-CCE9431645EC}">
+                        <a14:shadowObscured xmlns:a14="http://schemas.microsoft.com/office/drawing/2010/main"/>
+                      </a:ext>
+                    </a:extLst>
+                  </pic:spPr>
+                </pic:pic>
+              </a:graphicData>
+            </a:graphic>
+          </wp:inline>
+        </w:drawing>
+      </w:r>
+    </w:p>
+    <w:p>
+      <w:r>
+        <w:rPr>
+          <w:noProof/>
+        </w:rPr>
+        <w:drawing>
+          <wp:inline distT="0" distB="0" distL="0" distR="0" wp14:anchorId="17806ECC" wp14:editId="752BF1A1">
+            <wp:extent cx="5612130" cy="2058802"/>
+            <wp:effectExtent l="0" t="0" r="7620" b="0"/>
+            <wp:docPr id="10" name="Imagen 10"/>
+            <wp:cNvGraphicFramePr>
+              <a:graphicFrameLocks xmlns:a="http://schemas.openxmlformats.org/drawingml/2006/main" noChangeAspect="1"/>
+            </wp:cNvGraphicFramePr>
+            <a:graphic xmlns:a="http://schemas.openxmlformats.org/drawingml/2006/main">
+              <a:graphicData uri="http://schemas.openxmlformats.org/drawingml/2006/picture">
+                <pic:pic xmlns:pic="http://schemas.openxmlformats.org/drawingml/2006/picture">
+                  <pic:nvPicPr>
+                    <pic:cNvPr id="1" name=""/>
+                    <pic:cNvPicPr/>
+                  </pic:nvPicPr>
+                  <pic:blipFill rotWithShape="1">
+                    <a:blip r:embed="rId8" cstate="print">
+                      <a:extLst>
+                        <a:ext uri="{28A0092B-C50C-407E-A947-70E740481C1C}">
+                          <a14:useLocalDpi xmlns:a14="http://schemas.microsoft.com/office/drawing/2010/main" val="0"/>
+                        </a:ext>
+                      </a:extLst>
+                    </a:blip>
+                    <a:srcRect/>
+                    <a:stretch/>
+                  </pic:blipFill>
+                  <pic:spPr bwMode="auto">
+                    <a:xfrm>
+                      <a:off x="0" y="0"/>
+                      <a:ext cx="5612130" cy="2058802"/>
+                    </a:xfrm>
+                    <a:prstGeom prst="rect">
+                      <a:avLst/>
+                    </a:prstGeom>
+                    <a:ln>
+                      <a:noFill/>
+                    </a:ln>
+                    <a:extLst>
+                      <a:ext uri="{53640926-AAD7-44D8-BBD7-CCE9431645EC}">
+                        <a14:shadowObscured xmlns:a14="http://schemas.microsoft.com/office/drawing/2010/main"/>
+                      </a:ext>
+                    </a:extLst>
                   </pic:spPr>
                 </pic:pic>
               </a:graphicData>
@@ -178,52 +260,10 @@
         </w:rPr>
         <w:lastRenderedPageBreak/>
         <w:drawing>
-          <wp:inline distT="0" distB="0" distL="0" distR="0" wp14:anchorId="7B3A121C" wp14:editId="51C61948">
+          <wp:inline distT="0" distB="0" distL="0" distR="0" wp14:anchorId="4699DE21" wp14:editId="4ECC2909">
             <wp:extent cx="5612130" cy="3155315"/>
             <wp:effectExtent l="0" t="0" r="7620" b="6985"/>
-            <wp:docPr id="6" name="Imagen 6"/>
-            <wp:cNvGraphicFramePr>
-              <a:graphicFrameLocks xmlns:a="http://schemas.openxmlformats.org/drawingml/2006/main" noChangeAspect="1"/>
-            </wp:cNvGraphicFramePr>
-            <a:graphic xmlns:a="http://schemas.openxmlformats.org/drawingml/2006/main">
-              <a:graphicData uri="http://schemas.openxmlformats.org/drawingml/2006/picture">
-                <pic:pic xmlns:pic="http://schemas.openxmlformats.org/drawingml/2006/picture">
-                  <pic:nvPicPr>
-                    <pic:cNvPr id="1" name=""/>
-                    <pic:cNvPicPr/>
-                  </pic:nvPicPr>
-                  <pic:blipFill>
-                    <a:blip r:embed="rId8"/>
-                    <a:stretch>
-                      <a:fillRect/>
-                    </a:stretch>
-                  </pic:blipFill>
-                  <pic:spPr>
-                    <a:xfrm>
-                      <a:off x="0" y="0"/>
-                      <a:ext cx="5612130" cy="3155315"/>
-                    </a:xfrm>
-                    <a:prstGeom prst="rect">
-                      <a:avLst/>
-                    </a:prstGeom>
-                  </pic:spPr>
-                </pic:pic>
-              </a:graphicData>
-            </a:graphic>
-          </wp:inline>
-        </w:drawing>
-      </w:r>
-    </w:p>
-    <w:p>
-      <w:r>
-        <w:rPr>
-          <w:noProof/>
-        </w:rPr>
-        <w:drawing>
-          <wp:inline distT="0" distB="0" distL="0" distR="0" wp14:anchorId="6D3ECE2F" wp14:editId="35E113FD">
-            <wp:extent cx="5612130" cy="3155315"/>
-            <wp:effectExtent l="0" t="0" r="7620" b="6985"/>
-            <wp:docPr id="7" name="Imagen 7"/>
+            <wp:docPr id="11" name="Imagen 11"/>
             <wp:cNvGraphicFramePr>
               <a:graphicFrameLocks xmlns:a="http://schemas.openxmlformats.org/drawingml/2006/main" noChangeAspect="1"/>
             </wp:cNvGraphicFramePr>
@@ -257,9 +297,183 @@
       </w:r>
     </w:p>
     <w:p>
+      <w:r>
+        <w:t>En esta no dejaba poner un SuperDni que no estuviera previamente registrado entonces hay que modificar</w:t>
+      </w:r>
+    </w:p>
+    <w:p>
+      <w:r>
+        <w:rPr>
+          <w:noProof/>
+        </w:rPr>
+        <w:drawing>
+          <wp:inline distT="0" distB="0" distL="0" distR="0" wp14:anchorId="3179A229" wp14:editId="40174239">
+            <wp:extent cx="5612130" cy="3155315"/>
+            <wp:effectExtent l="0" t="0" r="7620" b="6985"/>
+            <wp:docPr id="12" name="Imagen 12"/>
+            <wp:cNvGraphicFramePr>
+              <a:graphicFrameLocks xmlns:a="http://schemas.openxmlformats.org/drawingml/2006/main" noChangeAspect="1"/>
+            </wp:cNvGraphicFramePr>
+            <a:graphic xmlns:a="http://schemas.openxmlformats.org/drawingml/2006/main">
+              <a:graphicData uri="http://schemas.openxmlformats.org/drawingml/2006/picture">
+                <pic:pic xmlns:pic="http://schemas.openxmlformats.org/drawingml/2006/picture">
+                  <pic:nvPicPr>
+                    <pic:cNvPr id="1" name=""/>
+                    <pic:cNvPicPr/>
+                  </pic:nvPicPr>
+                  <pic:blipFill>
+                    <a:blip r:embed="rId10"/>
+                    <a:stretch>
+                      <a:fillRect/>
+                    </a:stretch>
+                  </pic:blipFill>
+                  <pic:spPr>
+                    <a:xfrm>
+                      <a:off x="0" y="0"/>
+                      <a:ext cx="5612130" cy="3155315"/>
+                    </a:xfrm>
+                    <a:prstGeom prst="rect">
+                      <a:avLst/>
+                    </a:prstGeom>
+                  </pic:spPr>
+                </pic:pic>
+              </a:graphicData>
+            </a:graphic>
+          </wp:inline>
+        </w:drawing>
+      </w:r>
+    </w:p>
+    <w:p>
+      <w:r>
+        <w:rPr>
+          <w:noProof/>
+        </w:rPr>
+        <w:lastRenderedPageBreak/>
+        <w:drawing>
+          <wp:inline distT="0" distB="0" distL="0" distR="0" wp14:anchorId="4E9872AD" wp14:editId="1977A210">
+            <wp:extent cx="5612130" cy="3155315"/>
+            <wp:effectExtent l="0" t="0" r="7620" b="6985"/>
+            <wp:docPr id="13" name="Imagen 13"/>
+            <wp:cNvGraphicFramePr>
+              <a:graphicFrameLocks xmlns:a="http://schemas.openxmlformats.org/drawingml/2006/main" noChangeAspect="1"/>
+            </wp:cNvGraphicFramePr>
+            <a:graphic xmlns:a="http://schemas.openxmlformats.org/drawingml/2006/main">
+              <a:graphicData uri="http://schemas.openxmlformats.org/drawingml/2006/picture">
+                <pic:pic xmlns:pic="http://schemas.openxmlformats.org/drawingml/2006/picture">
+                  <pic:nvPicPr>
+                    <pic:cNvPr id="1" name=""/>
+                    <pic:cNvPicPr/>
+                  </pic:nvPicPr>
+                  <pic:blipFill>
+                    <a:blip r:embed="rId11"/>
+                    <a:stretch>
+                      <a:fillRect/>
+                    </a:stretch>
+                  </pic:blipFill>
+                  <pic:spPr>
+                    <a:xfrm>
+                      <a:off x="0" y="0"/>
+                      <a:ext cx="5612130" cy="3155315"/>
+                    </a:xfrm>
+                    <a:prstGeom prst="rect">
+                      <a:avLst/>
+                    </a:prstGeom>
+                  </pic:spPr>
+                </pic:pic>
+              </a:graphicData>
+            </a:graphic>
+          </wp:inline>
+        </w:drawing>
+      </w:r>
+    </w:p>
+    <w:p>
+      <w:r>
+        <w:rPr>
+          <w:noProof/>
+        </w:rPr>
+        <w:drawing>
+          <wp:inline distT="0" distB="0" distL="0" distR="0" wp14:anchorId="2B1A0260" wp14:editId="69D831B0">
+            <wp:extent cx="5612130" cy="3155315"/>
+            <wp:effectExtent l="0" t="0" r="7620" b="6985"/>
+            <wp:docPr id="14" name="Imagen 14"/>
+            <wp:cNvGraphicFramePr>
+              <a:graphicFrameLocks xmlns:a="http://schemas.openxmlformats.org/drawingml/2006/main" noChangeAspect="1"/>
+            </wp:cNvGraphicFramePr>
+            <a:graphic xmlns:a="http://schemas.openxmlformats.org/drawingml/2006/main">
+              <a:graphicData uri="http://schemas.openxmlformats.org/drawingml/2006/picture">
+                <pic:pic xmlns:pic="http://schemas.openxmlformats.org/drawingml/2006/picture">
+                  <pic:nvPicPr>
+                    <pic:cNvPr id="1" name=""/>
+                    <pic:cNvPicPr/>
+                  </pic:nvPicPr>
+                  <pic:blipFill>
+                    <a:blip r:embed="rId12"/>
+                    <a:stretch>
+                      <a:fillRect/>
+                    </a:stretch>
+                  </pic:blipFill>
+                  <pic:spPr>
+                    <a:xfrm>
+                      <a:off x="0" y="0"/>
+                      <a:ext cx="5612130" cy="3155315"/>
+                    </a:xfrm>
+                    <a:prstGeom prst="rect">
+                      <a:avLst/>
+                    </a:prstGeom>
+                  </pic:spPr>
+                </pic:pic>
+              </a:graphicData>
+            </a:graphic>
+          </wp:inline>
+        </w:drawing>
+      </w:r>
+    </w:p>
+    <w:p>
+      <w:r>
+        <w:rPr>
+          <w:noProof/>
+        </w:rPr>
+        <w:lastRenderedPageBreak/>
+        <w:drawing>
+          <wp:inline distT="0" distB="0" distL="0" distR="0" wp14:anchorId="14BCADE1" wp14:editId="21A74A48">
+            <wp:extent cx="5612130" cy="3155315"/>
+            <wp:effectExtent l="0" t="0" r="7620" b="6985"/>
+            <wp:docPr id="15" name="Imagen 15"/>
+            <wp:cNvGraphicFramePr>
+              <a:graphicFrameLocks xmlns:a="http://schemas.openxmlformats.org/drawingml/2006/main" noChangeAspect="1"/>
+            </wp:cNvGraphicFramePr>
+            <a:graphic xmlns:a="http://schemas.openxmlformats.org/drawingml/2006/main">
+              <a:graphicData uri="http://schemas.openxmlformats.org/drawingml/2006/picture">
+                <pic:pic xmlns:pic="http://schemas.openxmlformats.org/drawingml/2006/picture">
+                  <pic:nvPicPr>
+                    <pic:cNvPr id="1" name=""/>
+                    <pic:cNvPicPr/>
+                  </pic:nvPicPr>
+                  <pic:blipFill>
+                    <a:blip r:embed="rId13"/>
+                    <a:stretch>
+                      <a:fillRect/>
+                    </a:stretch>
+                  </pic:blipFill>
+                  <pic:spPr>
+                    <a:xfrm>
+                      <a:off x="0" y="0"/>
+                      <a:ext cx="5612130" cy="3155315"/>
+                    </a:xfrm>
+                    <a:prstGeom prst="rect">
+                      <a:avLst/>
+                    </a:prstGeom>
+                  </pic:spPr>
+                </pic:pic>
+              </a:graphicData>
+            </a:graphic>
+          </wp:inline>
+        </w:drawing>
+      </w:r>
       <w:bookmarkStart w:id="0" w:name="_GoBack"/>
       <w:bookmarkEnd w:id="0"/>
     </w:p>
+    <w:p/>
     <w:sectPr>
       <w:pgSz w:w="12240" w:h="15840"/>
       <w:pgMar w:top="1417" w:right="1701" w:bottom="1417" w:left="1701" w:header="708" w:footer="708" w:gutter="0"/>
@@ -393,6 +607,7 @@
     <w:lsdException w:name="HTML Sample" w:semiHidden="1" w:unhideWhenUsed="1"/>
     <w:lsdException w:name="HTML Typewriter" w:semiHidden="1" w:unhideWhenUsed="1"/>
     <w:lsdException w:name="HTML Variable" w:semiHidden="1" w:unhideWhenUsed="1"/>
+    <w:lsdException w:name="Normal Table" w:semiHidden="1" w:unhideWhenUsed="1"/>
     <w:lsdException w:name="annotation subject" w:semiHidden="1" w:unhideWhenUsed="1"/>
     <w:lsdException w:name="No List" w:semiHidden="1" w:unhideWhenUsed="1"/>
     <w:lsdException w:name="Outline List 1" w:semiHidden="1" w:unhideWhenUsed="1"/>
@@ -439,8 +654,10 @@
     <w:lsdException w:name="Table Subtle 2" w:semiHidden="1" w:unhideWhenUsed="1"/>
     <w:lsdException w:name="Table Web 1" w:semiHidden="1" w:unhideWhenUsed="1"/>
     <w:lsdException w:name="Table Web 2" w:semiHidden="1" w:unhideWhenUsed="1"/>
+    <w:lsdException w:name="Table Web 3" w:semiHidden="1" w:unhideWhenUsed="1"/>
     <w:lsdException w:name="Balloon Text" w:semiHidden="1" w:unhideWhenUsed="1"/>
     <w:lsdException w:name="Table Grid" w:uiPriority="39"/>
+    <w:lsdException w:name="Table Theme" w:semiHidden="1" w:unhideWhenUsed="1"/>
     <w:lsdException w:name="Placeholder Text" w:semiHidden="1"/>
     <w:lsdException w:name="No Spacing" w:uiPriority="1" w:qFormat="1"/>
     <w:lsdException w:name="Light Shading" w:uiPriority="60"/>

</xml_diff>